<commit_message>
Penambahan version UAS AKM-1
</commit_message>
<xml_diff>
--- a/Matakuliah/02. Akuntansi Keuangan Menengah 1/02. UTS/UTS AKM-1 VER 1.1.docx
+++ b/Matakuliah/02. Akuntansi Keuangan Menengah 1/02. UTS/UTS AKM-1 VER 1.1.docx
@@ -89,7 +89,7 @@
                 <w:sz w:val="22"/>
                 <w:szCs w:val="22"/>
               </w:rPr>
-              <w:t>AKHIR</w:t>
+              <w:t>TENGAH</w:t>
             </w:r>
             <w:r>
               <w:rPr>
@@ -1316,7 +1316,7 @@
           <w:noProof/>
         </w:rPr>
         <w:drawing>
-          <wp:anchor distT="0" distB="0" distL="114300" distR="114300" simplePos="0" relativeHeight="251660288" behindDoc="1" locked="0" layoutInCell="1" allowOverlap="1" wp14:anchorId="72A88F84" wp14:editId="4CA7439B">
+          <wp:anchor distT="0" distB="0" distL="114300" distR="114300" simplePos="0" relativeHeight="251660288" behindDoc="1" locked="0" layoutInCell="1" allowOverlap="1" wp14:anchorId="72A88F84" wp14:editId="12EA01CC">
             <wp:simplePos x="0" y="0"/>
             <wp:positionH relativeFrom="column">
               <wp:posOffset>45720</wp:posOffset>

</xml_diff>